<commit_message>
files for DH with example
</commit_message>
<xml_diff>
--- a/Отчет/Технические задания.docx
+++ b/Отчет/Технические задания.docx
@@ -280,20 +280,20 @@
         <w:tc>
           <w:tcPr>
             <w:tcW w:w="1907" w:type="dxa"/>
-            <w:shd w:val="clear" w:color="auto" w:fill="FBE4D5" w:themeFill="accent2" w:themeFillTint="33"/>
-          </w:tcPr>
-          <w:p>
-            <w:pPr>
-              <w:jc w:val="center"/>
-              <w:rPr>
-                <w:lang w:val="en-US"/>
-              </w:rPr>
-            </w:pPr>
-            <w:r>
-              <w:rPr>
-                <w:lang w:val="en-US"/>
-              </w:rPr>
-              <w:t>In progress</w:t>
+            <w:shd w:val="clear" w:color="auto" w:fill="E2EFD9" w:themeFill="accent6" w:themeFillTint="33"/>
+          </w:tcPr>
+          <w:p>
+            <w:pPr>
+              <w:jc w:val="center"/>
+              <w:rPr>
+                <w:lang w:val="en-US"/>
+              </w:rPr>
+            </w:pPr>
+            <w:r>
+              <w:rPr>
+                <w:lang w:val="en-US"/>
+              </w:rPr>
+              <w:t>Done</w:t>
             </w:r>
           </w:p>
         </w:tc>

</xml_diff>